<commit_message>
UNED - Matematica para computacion I - Foro Academico 4 - respuestas
</commit_message>
<xml_diff>
--- a/3.matematicaparacomputacion1/foro_academico4.docx
+++ b/3.matematicaparacomputacion1/foro_academico4.docx
@@ -201,14 +201,56 @@
           <w:rFonts w:ascii="Arial" w:hAnsi="Arial" w:cs="Arial"/>
           <w:lang w:val="es-CR"/>
         </w:rPr>
-        <w:t>, representa un sistema de encriptación más robusto.</w:t>
-      </w:r>
-      <w:r>
-        <w:rPr>
-          <w:rFonts w:ascii="Arial" w:hAnsi="Arial" w:cs="Arial"/>
-          <w:lang w:val="es-CR"/>
-        </w:rPr>
-        <w:t xml:space="preserve"> Es así como MD5 se considera menos seguro que SHA-</w:t>
+        <w:t>, representa un sistema de encriptación más robusto</w:t>
+      </w:r>
+      <w:r>
+        <w:rPr>
+          <w:rFonts w:ascii="Arial" w:hAnsi="Arial" w:cs="Arial"/>
+          <w:lang w:val="es-CR"/>
+        </w:rPr>
+        <w:t xml:space="preserve"> (esto es algo esencial en sistemas de informática)</w:t>
+      </w:r>
+      <w:r>
+        <w:rPr>
+          <w:rFonts w:ascii="Arial" w:hAnsi="Arial" w:cs="Arial"/>
+          <w:lang w:val="es-CR"/>
+        </w:rPr>
+        <w:t>.</w:t>
+      </w:r>
+      <w:r>
+        <w:rPr>
+          <w:rFonts w:ascii="Arial" w:hAnsi="Arial" w:cs="Arial"/>
+          <w:lang w:val="es-CR"/>
+        </w:rPr>
+        <w:t xml:space="preserve"> Es así como </w:t>
+      </w:r>
+      <w:r>
+        <w:rPr>
+          <w:rFonts w:ascii="Arial" w:hAnsi="Arial" w:cs="Arial"/>
+          <w:lang w:val="es-CR"/>
+        </w:rPr>
+        <w:t xml:space="preserve">el sistema de encriptación llamado </w:t>
+      </w:r>
+      <w:r>
+        <w:rPr>
+          <w:rFonts w:ascii="Arial" w:hAnsi="Arial" w:cs="Arial"/>
+          <w:lang w:val="es-CR"/>
+        </w:rPr>
+        <w:t xml:space="preserve">MD5 se considera menos seguro que </w:t>
+      </w:r>
+      <w:r>
+        <w:rPr>
+          <w:rFonts w:ascii="Arial" w:hAnsi="Arial" w:cs="Arial"/>
+          <w:lang w:val="es-CR"/>
+        </w:rPr>
+        <w:t xml:space="preserve">el sistema de encriptación </w:t>
+      </w:r>
+      <w:r>
+        <w:rPr>
+          <w:rFonts w:ascii="Arial" w:hAnsi="Arial" w:cs="Arial"/>
+          <w:lang w:val="es-CR"/>
+        </w:rPr>
+        <w:t>SHA-</w:t>
       </w:r>
       <w:r>
         <w:rPr>
@@ -224,13 +266,31 @@
         </w:rPr>
         <w:t xml:space="preserve"> (</w:t>
       </w:r>
-      <w:r>
-        <w:rPr>
-          <w:rFonts w:ascii="Arial" w:hAnsi="Arial" w:cs="Arial"/>
-          <w:lang w:val="es-CR"/>
-        </w:rPr>
-        <w:t>Putri Ratna</w:t>
-      </w:r>
+      <w:proofErr w:type="spellStart"/>
+      <w:r>
+        <w:rPr>
+          <w:rFonts w:ascii="Arial" w:hAnsi="Arial" w:cs="Arial"/>
+          <w:lang w:val="es-CR"/>
+        </w:rPr>
+        <w:t>Putri</w:t>
+      </w:r>
+      <w:proofErr w:type="spellEnd"/>
+      <w:r>
+        <w:rPr>
+          <w:rFonts w:ascii="Arial" w:hAnsi="Arial" w:cs="Arial"/>
+          <w:lang w:val="es-CR"/>
+        </w:rPr>
+        <w:t xml:space="preserve"> </w:t>
+      </w:r>
+      <w:proofErr w:type="spellStart"/>
+      <w:r>
+        <w:rPr>
+          <w:rFonts w:ascii="Arial" w:hAnsi="Arial" w:cs="Arial"/>
+          <w:lang w:val="es-CR"/>
+        </w:rPr>
+        <w:t>Ratna</w:t>
+      </w:r>
+      <w:proofErr w:type="spellEnd"/>
       <w:r>
         <w:rPr>
           <w:rFonts w:ascii="Arial" w:hAnsi="Arial" w:cs="Arial"/>
@@ -238,13 +298,54 @@
         </w:rPr>
         <w:t xml:space="preserve">, </w:t>
       </w:r>
-      <w:r>
-        <w:rPr>
-          <w:rFonts w:ascii="Arial" w:hAnsi="Arial" w:cs="Arial"/>
-          <w:lang w:val="es-CR"/>
-        </w:rPr>
-        <w:t>Anak Agung; Purnamasari</w:t>
-      </w:r>
+      <w:proofErr w:type="spellStart"/>
+      <w:r>
+        <w:rPr>
+          <w:rFonts w:ascii="Arial" w:hAnsi="Arial" w:cs="Arial"/>
+          <w:lang w:val="es-CR"/>
+        </w:rPr>
+        <w:t>Anak</w:t>
+      </w:r>
+      <w:proofErr w:type="spellEnd"/>
+      <w:r>
+        <w:rPr>
+          <w:rFonts w:ascii="Arial" w:hAnsi="Arial" w:cs="Arial"/>
+          <w:lang w:val="es-CR"/>
+        </w:rPr>
+        <w:t xml:space="preserve"> </w:t>
+      </w:r>
+      <w:proofErr w:type="spellStart"/>
+      <w:r>
+        <w:rPr>
+          <w:rFonts w:ascii="Arial" w:hAnsi="Arial" w:cs="Arial"/>
+          <w:lang w:val="es-CR"/>
+        </w:rPr>
+        <w:t>Agung</w:t>
+      </w:r>
+      <w:proofErr w:type="spellEnd"/>
+      <w:r>
+        <w:rPr>
+          <w:rFonts w:ascii="Arial" w:hAnsi="Arial" w:cs="Arial"/>
+          <w:lang w:val="es-CR"/>
+        </w:rPr>
+        <w:t xml:space="preserve"> &amp;</w:t>
+      </w:r>
+      <w:r>
+        <w:rPr>
+          <w:rFonts w:ascii="Arial" w:hAnsi="Arial" w:cs="Arial"/>
+          <w:lang w:val="es-CR"/>
+        </w:rPr>
+        <w:t xml:space="preserve"> </w:t>
+      </w:r>
+      <w:proofErr w:type="spellStart"/>
+      <w:r>
+        <w:rPr>
+          <w:rFonts w:ascii="Arial" w:hAnsi="Arial" w:cs="Arial"/>
+          <w:lang w:val="es-CR"/>
+        </w:rPr>
+        <w:t>Purnamasari</w:t>
+      </w:r>
+      <w:proofErr w:type="spellEnd"/>
       <w:r>
         <w:rPr>
           <w:rFonts w:ascii="Arial" w:hAnsi="Arial" w:cs="Arial"/>
@@ -257,7 +358,15 @@
           <w:rFonts w:ascii="Arial" w:hAnsi="Arial" w:cs="Arial"/>
           <w:lang w:val="es-CR"/>
         </w:rPr>
-        <w:t>Prima Dew</w:t>
+        <w:t xml:space="preserve">Prima </w:t>
+      </w:r>
+      <w:proofErr w:type="spellStart"/>
+      <w:r>
+        <w:rPr>
+          <w:rFonts w:ascii="Arial" w:hAnsi="Arial" w:cs="Arial"/>
+          <w:lang w:val="es-CR"/>
+        </w:rPr>
+        <w:t>Dew</w:t>
       </w:r>
       <w:r>
         <w:rPr>
@@ -266,13 +375,30 @@
         </w:rPr>
         <w:t>i</w:t>
       </w:r>
-      <w:r>
-        <w:rPr>
-          <w:rFonts w:ascii="Arial" w:hAnsi="Arial" w:cs="Arial"/>
-          <w:lang w:val="es-CR"/>
-        </w:rPr>
-        <w:t>; Shaugi</w:t>
-      </w:r>
+      <w:proofErr w:type="spellEnd"/>
+      <w:r>
+        <w:rPr>
+          <w:rFonts w:ascii="Arial" w:hAnsi="Arial" w:cs="Arial"/>
+          <w:lang w:val="es-CR"/>
+        </w:rPr>
+        <w:t xml:space="preserve"> &amp;</w:t>
+      </w:r>
+      <w:r>
+        <w:rPr>
+          <w:rFonts w:ascii="Arial" w:hAnsi="Arial" w:cs="Arial"/>
+          <w:lang w:val="es-CR"/>
+        </w:rPr>
+        <w:t xml:space="preserve"> </w:t>
+      </w:r>
+      <w:proofErr w:type="spellStart"/>
+      <w:r>
+        <w:rPr>
+          <w:rFonts w:ascii="Arial" w:hAnsi="Arial" w:cs="Arial"/>
+          <w:lang w:val="es-CR"/>
+        </w:rPr>
+        <w:t>Shaugi</w:t>
+      </w:r>
+      <w:proofErr w:type="spellEnd"/>
       <w:r>
         <w:rPr>
           <w:rFonts w:ascii="Arial" w:hAnsi="Arial" w:cs="Arial"/>
@@ -285,7 +411,21 @@
           <w:rFonts w:ascii="Arial" w:hAnsi="Arial" w:cs="Arial"/>
           <w:lang w:val="es-CR"/>
         </w:rPr>
-        <w:t>Ahmad; Salman</w:t>
+        <w:t>Ahmad</w:t>
+      </w:r>
+      <w:r>
+        <w:rPr>
+          <w:rFonts w:ascii="Arial" w:hAnsi="Arial" w:cs="Arial"/>
+          <w:lang w:val="es-CR"/>
+        </w:rPr>
+        <w:t xml:space="preserve"> &amp;</w:t>
+      </w:r>
+      <w:r>
+        <w:rPr>
+          <w:rFonts w:ascii="Arial" w:hAnsi="Arial" w:cs="Arial"/>
+          <w:lang w:val="es-CR"/>
+        </w:rPr>
+        <w:t xml:space="preserve"> Salman</w:t>
       </w:r>
       <w:r>
         <w:rPr>
@@ -299,21 +439,21 @@
           <w:rFonts w:ascii="Arial" w:hAnsi="Arial" w:cs="Arial"/>
           <w:lang w:val="es-CR"/>
         </w:rPr>
-        <w:t xml:space="preserve"> </w:t>
-      </w:r>
-      <w:r>
-        <w:rPr>
-          <w:rFonts w:ascii="Arial" w:hAnsi="Arial" w:cs="Arial"/>
-          <w:lang w:val="es-CR"/>
-        </w:rPr>
-        <w:t>Muhammad</w:t>
-      </w:r>
-      <w:r>
-        <w:rPr>
-          <w:rFonts w:ascii="Arial" w:hAnsi="Arial" w:cs="Arial"/>
-          <w:lang w:val="es-CR"/>
-        </w:rPr>
-        <w:t>; 2013)</w:t>
+        <w:t xml:space="preserve"> Muhammad</w:t>
+      </w:r>
+      <w:r>
+        <w:rPr>
+          <w:rFonts w:ascii="Arial" w:hAnsi="Arial" w:cs="Arial"/>
+          <w:lang w:val="es-CR"/>
+        </w:rPr>
+        <w:t>,</w:t>
+      </w:r>
+      <w:r>
+        <w:rPr>
+          <w:rFonts w:ascii="Arial" w:hAnsi="Arial" w:cs="Arial"/>
+          <w:lang w:val="es-CR"/>
+        </w:rPr>
+        <w:t xml:space="preserve"> 2013)</w:t>
       </w:r>
     </w:p>
     <w:p>
@@ -334,7 +474,23 @@
           <w:rFonts w:ascii="Arial" w:hAnsi="Arial" w:cs="Arial"/>
           <w:lang w:val="es-CR"/>
         </w:rPr>
-        <w:t xml:space="preserve">En muchos sistemas informáticos, se deben generar reportes y se deben tener plataformas que proyectan un “dashboard”, con el fin de hacer un análisis y ver probabilidades de fallos o de no cumplimiento de contratos </w:t>
+        <w:t>En muchos sistemas informáticos, se deben generar reportes y se deben tener plataformas que proyectan un “</w:t>
+      </w:r>
+      <w:proofErr w:type="spellStart"/>
+      <w:r>
+        <w:rPr>
+          <w:rFonts w:ascii="Arial" w:hAnsi="Arial" w:cs="Arial"/>
+          <w:lang w:val="es-CR"/>
+        </w:rPr>
+        <w:t>dashboard</w:t>
+      </w:r>
+      <w:proofErr w:type="spellEnd"/>
+      <w:r>
+        <w:rPr>
+          <w:rFonts w:ascii="Arial" w:hAnsi="Arial" w:cs="Arial"/>
+          <w:lang w:val="es-CR"/>
+        </w:rPr>
+        <w:t xml:space="preserve">”, con el fin de hacer un análisis y ver probabilidades de fallos </w:t>
       </w:r>
       <w:r>
         <w:rPr>
@@ -348,21 +504,324 @@
           <w:rFonts w:ascii="Arial" w:hAnsi="Arial" w:cs="Arial"/>
           <w:lang w:val="es-CR"/>
         </w:rPr>
-        <w:t xml:space="preserve">(análisis predictivo), los cuales se miden a través de lo que se denomina SLA (del inglés Service Level Agreement), para así poder realizar ajustes o correcciones </w:t>
-      </w:r>
-      <w:r>
-        <w:rPr>
-          <w:rFonts w:ascii="Arial" w:hAnsi="Arial" w:cs="Arial"/>
-          <w:lang w:val="es-CR"/>
-        </w:rPr>
-        <w:t xml:space="preserve">con </w:t>
-      </w:r>
-      <w:r>
-        <w:rPr>
-          <w:rFonts w:ascii="Arial" w:hAnsi="Arial" w:cs="Arial"/>
-          <w:lang w:val="es-CR"/>
-        </w:rPr>
-        <w:t>el fin de evitar multas por incumplimiento de contrato.</w:t>
+        <w:t>(análisis predictivo</w:t>
+      </w:r>
+      <w:r>
+        <w:rPr>
+          <w:rFonts w:ascii="Arial" w:hAnsi="Arial" w:cs="Arial"/>
+          <w:lang w:val="es-CR"/>
+        </w:rPr>
+        <w:t>)</w:t>
+      </w:r>
+      <w:r>
+        <w:rPr>
+          <w:rFonts w:ascii="Arial" w:hAnsi="Arial" w:cs="Arial"/>
+          <w:lang w:val="es-CR"/>
+        </w:rPr>
+        <w:t xml:space="preserve"> </w:t>
+      </w:r>
+      <w:r>
+        <w:rPr>
+          <w:rFonts w:ascii="Arial" w:hAnsi="Arial" w:cs="Arial"/>
+          <w:lang w:val="es-CR"/>
+        </w:rPr>
+        <w:t xml:space="preserve">para </w:t>
+      </w:r>
+      <w:r>
+        <w:rPr>
+          <w:rFonts w:ascii="Arial" w:hAnsi="Arial" w:cs="Arial"/>
+          <w:lang w:val="es-CR"/>
+        </w:rPr>
+        <w:t xml:space="preserve">así poder realizar ajustes o correcciones </w:t>
+      </w:r>
+      <w:r>
+        <w:rPr>
+          <w:rFonts w:ascii="Arial" w:hAnsi="Arial" w:cs="Arial"/>
+          <w:lang w:val="es-CR"/>
+        </w:rPr>
+        <w:t>en los sistemas con el fin de disminuir los fallos</w:t>
+      </w:r>
+      <w:r>
+        <w:rPr>
+          <w:rFonts w:ascii="Arial" w:hAnsi="Arial" w:cs="Arial"/>
+          <w:lang w:val="es-CR"/>
+        </w:rPr>
+        <w:t xml:space="preserve"> a lo mínimo posible</w:t>
+      </w:r>
+      <w:r>
+        <w:rPr>
+          <w:rFonts w:ascii="Arial" w:hAnsi="Arial" w:cs="Arial"/>
+          <w:lang w:val="es-CR"/>
+        </w:rPr>
+        <w:t>. Por ejemplo, se puede realizar un análisis predictivo y ver en que momento un servidor puede llegar a tener su disco duro completamente lleno en el futuro</w:t>
+      </w:r>
+      <w:r>
+        <w:rPr>
+          <w:rFonts w:ascii="Arial" w:hAnsi="Arial" w:cs="Arial"/>
+          <w:lang w:val="es-CR"/>
+        </w:rPr>
+        <w:t xml:space="preserve"> (</w:t>
+      </w:r>
+      <w:proofErr w:type="spellStart"/>
+      <w:r>
+        <w:rPr>
+          <w:rFonts w:ascii="Arial" w:hAnsi="Arial" w:cs="Arial"/>
+          <w:lang w:val="es-CR"/>
+        </w:rPr>
+        <w:t>Shmueli</w:t>
+      </w:r>
+      <w:proofErr w:type="spellEnd"/>
+      <w:r>
+        <w:rPr>
+          <w:rFonts w:ascii="Arial" w:hAnsi="Arial" w:cs="Arial"/>
+          <w:lang w:val="es-CR"/>
+        </w:rPr>
+        <w:t xml:space="preserve">, </w:t>
+      </w:r>
+      <w:proofErr w:type="spellStart"/>
+      <w:r>
+        <w:rPr>
+          <w:rFonts w:ascii="Arial" w:hAnsi="Arial" w:cs="Arial"/>
+          <w:lang w:val="es-CR"/>
+        </w:rPr>
+        <w:t>Galit</w:t>
+      </w:r>
+      <w:proofErr w:type="spellEnd"/>
+      <w:r>
+        <w:rPr>
+          <w:rFonts w:ascii="Arial" w:hAnsi="Arial" w:cs="Arial"/>
+          <w:lang w:val="es-CR"/>
+        </w:rPr>
+        <w:t xml:space="preserve"> &amp; </w:t>
+      </w:r>
+      <w:proofErr w:type="spellStart"/>
+      <w:r>
+        <w:rPr>
+          <w:rFonts w:ascii="Arial" w:hAnsi="Arial" w:cs="Arial"/>
+          <w:lang w:val="es-CR"/>
+        </w:rPr>
+        <w:t>Kopplus</w:t>
+      </w:r>
+      <w:proofErr w:type="spellEnd"/>
+      <w:r>
+        <w:rPr>
+          <w:rFonts w:ascii="Arial" w:hAnsi="Arial" w:cs="Arial"/>
+          <w:lang w:val="es-CR"/>
+        </w:rPr>
+        <w:t>, Otto R., 2011)</w:t>
+      </w:r>
+      <w:r>
+        <w:rPr>
+          <w:rFonts w:ascii="Arial" w:hAnsi="Arial" w:cs="Arial"/>
+          <w:lang w:val="es-CR"/>
+        </w:rPr>
+        <w:t>.</w:t>
+      </w:r>
+    </w:p>
+    <w:p>
+      <w:pPr>
+        <w:pStyle w:val="NormalWeb"/>
+        <w:numPr>
+          <w:ilvl w:val="0"/>
+          <w:numId w:val="2"/>
+        </w:numPr>
+        <w:jc w:val="both"/>
+        <w:rPr>
+          <w:rFonts w:ascii="Arial" w:hAnsi="Arial" w:cs="Arial"/>
+          <w:lang w:val="es-CR"/>
+        </w:rPr>
+      </w:pPr>
+      <w:r>
+        <w:rPr>
+          <w:rFonts w:ascii="Arial" w:hAnsi="Arial" w:cs="Arial"/>
+          <w:lang w:val="es-CR"/>
+        </w:rPr>
+        <w:t>La probabilidad es ampliamente utilizada en sistemas informáticos para Análisis de costos, lo cuál es necesario su utilización en empresas muy grandes, con el fin de llevar un control</w:t>
+      </w:r>
+      <w:r>
+        <w:rPr>
+          <w:rFonts w:ascii="Arial" w:hAnsi="Arial" w:cs="Arial"/>
+          <w:lang w:val="es-CR"/>
+        </w:rPr>
+        <w:t xml:space="preserve">. Cuando el costo a futuro es considerado, se toman medidas en base </w:t>
+      </w:r>
+      <w:r>
+        <w:rPr>
+          <w:rFonts w:ascii="Arial" w:hAnsi="Arial" w:cs="Arial"/>
+          <w:lang w:val="es-CR"/>
+        </w:rPr>
+        <w:t>a,</w:t>
+      </w:r>
+      <w:r>
+        <w:rPr>
+          <w:rFonts w:ascii="Arial" w:hAnsi="Arial" w:cs="Arial"/>
+          <w:lang w:val="es-CR"/>
+        </w:rPr>
+        <w:t xml:space="preserve"> por ejemplo: ¿Cuál es la probabilidad de que un costo particular exceda cierta cantidad?</w:t>
+      </w:r>
+      <w:r>
+        <w:rPr>
+          <w:lang w:val="es-CR"/>
+        </w:rPr>
+        <w:t xml:space="preserve"> </w:t>
+      </w:r>
+      <w:r>
+        <w:rPr>
+          <w:rFonts w:ascii="Arial" w:hAnsi="Arial" w:cs="Arial"/>
+          <w:lang w:val="es-CR"/>
+        </w:rPr>
+        <w:t>¿</w:t>
+      </w:r>
+      <w:r>
+        <w:rPr>
+          <w:rFonts w:ascii="Arial" w:hAnsi="Arial" w:cs="Arial"/>
+          <w:lang w:val="es-CR"/>
+        </w:rPr>
+        <w:t>En c</w:t>
+      </w:r>
+      <w:r>
+        <w:rPr>
+          <w:rFonts w:ascii="Arial" w:hAnsi="Arial" w:cs="Arial"/>
+          <w:lang w:val="es-CR"/>
+        </w:rPr>
+        <w:t xml:space="preserve">uánto </w:t>
+      </w:r>
+      <w:r>
+        <w:rPr>
+          <w:rFonts w:ascii="Arial" w:hAnsi="Arial" w:cs="Arial"/>
+          <w:lang w:val="es-CR"/>
+        </w:rPr>
+        <w:t xml:space="preserve">se </w:t>
+      </w:r>
+      <w:r>
+        <w:rPr>
+          <w:rFonts w:ascii="Arial" w:hAnsi="Arial" w:cs="Arial"/>
+          <w:lang w:val="es-CR"/>
+        </w:rPr>
+        <w:t>podría sobrepasar el costo?</w:t>
+      </w:r>
+      <w:r>
+        <w:rPr>
+          <w:lang w:val="es-CR"/>
+        </w:rPr>
+        <w:t xml:space="preserve"> </w:t>
+      </w:r>
+      <w:r>
+        <w:rPr>
+          <w:rFonts w:ascii="Arial" w:hAnsi="Arial" w:cs="Arial"/>
+          <w:lang w:val="es-CR"/>
+        </w:rPr>
+        <w:t xml:space="preserve">¿Cuáles son las incertidumbres y cómo </w:t>
+      </w:r>
+      <w:r>
+        <w:rPr>
+          <w:rFonts w:ascii="Arial" w:hAnsi="Arial" w:cs="Arial"/>
+          <w:lang w:val="es-CR"/>
+        </w:rPr>
+        <w:t>afectan</w:t>
+      </w:r>
+      <w:r>
+        <w:rPr>
+          <w:rFonts w:ascii="Arial" w:hAnsi="Arial" w:cs="Arial"/>
+          <w:lang w:val="es-CR"/>
+        </w:rPr>
+        <w:t xml:space="preserve"> los costos?</w:t>
+      </w:r>
+      <w:r>
+        <w:rPr>
+          <w:lang w:val="es-CR"/>
+        </w:rPr>
+        <w:t xml:space="preserve"> </w:t>
+      </w:r>
+      <w:r>
+        <w:rPr>
+          <w:rFonts w:ascii="Arial" w:hAnsi="Arial" w:cs="Arial"/>
+          <w:lang w:val="es-CR"/>
+        </w:rPr>
+        <w:t xml:space="preserve">El análisis de la incertidumbre de costos </w:t>
+      </w:r>
+      <w:r>
+        <w:rPr>
+          <w:rFonts w:ascii="Arial" w:hAnsi="Arial" w:cs="Arial"/>
+          <w:lang w:val="es-CR"/>
+        </w:rPr>
+        <w:t xml:space="preserve">en sistemas informáticos </w:t>
+      </w:r>
+      <w:r>
+        <w:rPr>
+          <w:rFonts w:ascii="Arial" w:hAnsi="Arial" w:cs="Arial"/>
+          <w:lang w:val="es-CR"/>
+        </w:rPr>
+        <w:t xml:space="preserve">proporciona a los </w:t>
+      </w:r>
+      <w:r>
+        <w:rPr>
+          <w:rFonts w:ascii="Arial" w:hAnsi="Arial" w:cs="Arial"/>
+          <w:lang w:val="es-CR"/>
+        </w:rPr>
+        <w:t>encargados del área financiera</w:t>
+      </w:r>
+      <w:r>
+        <w:rPr>
+          <w:rFonts w:ascii="Arial" w:hAnsi="Arial" w:cs="Arial"/>
+          <w:lang w:val="es-CR"/>
+        </w:rPr>
+        <w:t xml:space="preserve"> información sobre estas y otras preguntas relacionadas</w:t>
+      </w:r>
+      <w:r>
+        <w:rPr>
+          <w:rFonts w:ascii="Arial" w:hAnsi="Arial" w:cs="Arial"/>
+          <w:lang w:val="es-CR"/>
+        </w:rPr>
+        <w:t xml:space="preserve"> </w:t>
+      </w:r>
+      <w:r>
+        <w:rPr>
+          <w:rFonts w:ascii="Arial" w:hAnsi="Arial" w:cs="Arial"/>
+          <w:lang w:val="es-CR"/>
+        </w:rPr>
+        <w:t>(</w:t>
+      </w:r>
+      <w:proofErr w:type="spellStart"/>
+      <w:proofErr w:type="gramStart"/>
+      <w:r>
+        <w:rPr>
+          <w:rFonts w:ascii="Arial" w:hAnsi="Arial" w:cs="Arial"/>
+          <w:lang w:val="es-CR"/>
+        </w:rPr>
+        <w:t>Garvey,Paul</w:t>
+      </w:r>
+      <w:proofErr w:type="spellEnd"/>
+      <w:proofErr w:type="gramEnd"/>
+      <w:r>
+        <w:rPr>
+          <w:rFonts w:ascii="Arial" w:hAnsi="Arial" w:cs="Arial"/>
+          <w:lang w:val="es-CR"/>
+        </w:rPr>
+        <w:t xml:space="preserve"> R.&amp; Book, Stephen A. &amp; </w:t>
+      </w:r>
+      <w:proofErr w:type="spellStart"/>
+      <w:r>
+        <w:rPr>
+          <w:rFonts w:ascii="Arial" w:hAnsi="Arial" w:cs="Arial"/>
+          <w:lang w:val="es-CR"/>
+        </w:rPr>
+        <w:t>Covert</w:t>
+      </w:r>
+      <w:proofErr w:type="spellEnd"/>
+      <w:r>
+        <w:rPr>
+          <w:rFonts w:ascii="Arial" w:hAnsi="Arial" w:cs="Arial"/>
+          <w:lang w:val="es-CR"/>
+        </w:rPr>
+        <w:t>, Raymond P,2016)</w:t>
+      </w:r>
+      <w:r>
+        <w:rPr>
+          <w:rFonts w:ascii="Arial" w:hAnsi="Arial" w:cs="Arial"/>
+          <w:lang w:val="es-CR"/>
+        </w:rPr>
+        <w:t>.</w:t>
       </w:r>
     </w:p>
     <w:p>
@@ -373,22 +832,49 @@
           <w:rFonts w:ascii="Arial" w:hAnsi="Arial" w:cs="Arial"/>
           <w:b/>
           <w:bCs/>
-        </w:rPr>
-      </w:pPr>
-      <w:r>
+          <w:lang w:val="es-CR"/>
+        </w:rPr>
+      </w:pPr>
+    </w:p>
+    <w:p>
+      <w:pPr>
+        <w:pStyle w:val="NormalWeb"/>
+        <w:jc w:val="both"/>
         <w:rPr>
           <w:rFonts w:ascii="Arial" w:hAnsi="Arial" w:cs="Arial"/>
           <w:b/>
           <w:bCs/>
           <w:lang w:val="es-CR"/>
         </w:rPr>
-        <w:t xml:space="preserve">En el comentario que realiza a dos de sus compañeros, complemente dichos aportes brindando un problema concreto en algún contexto real, el cual se solucione haciendo uso de la teoría de la probabilidad. No es necesario que lo resuelva. Especifique cuál es el experimento, el evento y el espacio muestral en cada problema. </w:t>
-      </w:r>
-      <w:r>
+      </w:pPr>
+    </w:p>
+    <w:p>
+      <w:pPr>
+        <w:pStyle w:val="NormalWeb"/>
+        <w:jc w:val="both"/>
         <w:rPr>
           <w:rFonts w:ascii="Arial" w:hAnsi="Arial" w:cs="Arial"/>
           <w:b/>
           <w:bCs/>
+          <w:lang w:val="es-CR"/>
+        </w:rPr>
+      </w:pPr>
+      <w:r>
+        <w:rPr>
+          <w:rFonts w:ascii="Arial" w:hAnsi="Arial" w:cs="Arial"/>
+          <w:b/>
+          <w:bCs/>
+          <w:lang w:val="es-CR"/>
+        </w:rPr>
+        <w:lastRenderedPageBreak/>
+        <w:t xml:space="preserve">En el comentario que realiza a dos de sus compañeros, complemente dichos aportes brindando un problema concreto en algún contexto real, el cual se solucione haciendo uso de la teoría de la probabilidad. No es necesario que lo resuelva. Especifique cuál es el experimento, el evento y el espacio muestral en cada problema. </w:t>
+      </w:r>
+      <w:r>
+        <w:rPr>
+          <w:rFonts w:ascii="Arial" w:hAnsi="Arial" w:cs="Arial"/>
+          <w:b/>
+          <w:bCs/>
+          <w:lang w:val="es-CR"/>
         </w:rPr>
         <w:t>Debe plantear un problema distinto por cada compañero.</w:t>
       </w:r>
@@ -400,16 +886,1206 @@
           <w:rFonts w:ascii="Arial" w:hAnsi="Arial" w:cs="Arial"/>
           <w:sz w:val="24"/>
           <w:szCs w:val="24"/>
-        </w:rPr>
-      </w:pPr>
-    </w:p>
-    <w:p>
-      <w:pPr>
-        <w:jc w:val="both"/>
-        <w:rPr>
-          <w:rFonts w:ascii="Arial" w:hAnsi="Arial" w:cs="Arial"/>
-          <w:sz w:val="24"/>
-          <w:szCs w:val="24"/>
+          <w:lang w:val="es-CR"/>
+        </w:rPr>
+      </w:pPr>
+      <w:r>
+        <w:rPr>
+          <w:rFonts w:ascii="Arial" w:hAnsi="Arial" w:cs="Arial"/>
+          <w:sz w:val="24"/>
+          <w:szCs w:val="24"/>
+          <w:lang w:val="es-CR"/>
+        </w:rPr>
+        <w:t>¡</w:t>
+      </w:r>
+      <w:r>
+        <w:rPr>
+          <w:rFonts w:ascii="Arial" w:hAnsi="Arial" w:cs="Arial"/>
+          <w:sz w:val="24"/>
+          <w:szCs w:val="24"/>
+          <w:lang w:val="es-CR"/>
+        </w:rPr>
+        <w:t>Buenas tardes,</w:t>
+      </w:r>
+      <w:r>
+        <w:rPr>
+          <w:rFonts w:ascii="Arial" w:hAnsi="Arial" w:cs="Arial"/>
+          <w:sz w:val="24"/>
+          <w:szCs w:val="24"/>
+          <w:lang w:val="es-CR"/>
+        </w:rPr>
+        <w:t xml:space="preserve"> Joshua!</w:t>
+      </w:r>
+    </w:p>
+    <w:p>
+      <w:pPr>
+        <w:jc w:val="both"/>
+        <w:rPr>
+          <w:rFonts w:ascii="Arial" w:hAnsi="Arial" w:cs="Arial"/>
+          <w:sz w:val="24"/>
+          <w:szCs w:val="24"/>
+          <w:lang w:val="es-CR"/>
+        </w:rPr>
+      </w:pPr>
+      <w:r>
+        <w:rPr>
+          <w:rFonts w:ascii="Arial" w:hAnsi="Arial" w:cs="Arial"/>
+          <w:sz w:val="24"/>
+          <w:szCs w:val="24"/>
+          <w:lang w:val="es-CR"/>
+        </w:rPr>
+        <w:t>Un e</w:t>
+      </w:r>
+      <w:r>
+        <w:rPr>
+          <w:rFonts w:ascii="Arial" w:hAnsi="Arial" w:cs="Arial"/>
+          <w:sz w:val="24"/>
+          <w:szCs w:val="24"/>
+          <w:lang w:val="es-CR"/>
+        </w:rPr>
+        <w:t xml:space="preserve">jemplo en </w:t>
+      </w:r>
+      <w:r>
+        <w:rPr>
+          <w:rFonts w:ascii="Arial" w:hAnsi="Arial" w:cs="Arial"/>
+          <w:sz w:val="24"/>
+          <w:szCs w:val="24"/>
+          <w:lang w:val="es-CR"/>
+        </w:rPr>
+        <w:t>contexto real</w:t>
+      </w:r>
+      <w:r>
+        <w:rPr>
+          <w:rFonts w:ascii="Arial" w:hAnsi="Arial" w:cs="Arial"/>
+          <w:sz w:val="24"/>
+          <w:szCs w:val="24"/>
+          <w:lang w:val="es-CR"/>
+        </w:rPr>
+        <w:t xml:space="preserve">, en el caso de un sistema </w:t>
+      </w:r>
+      <w:proofErr w:type="spellStart"/>
+      <w:r>
+        <w:rPr>
+          <w:rFonts w:ascii="Arial" w:hAnsi="Arial" w:cs="Arial"/>
+          <w:sz w:val="24"/>
+          <w:szCs w:val="24"/>
+          <w:lang w:val="es-CR"/>
+        </w:rPr>
+        <w:t>infórmatico</w:t>
+      </w:r>
+      <w:proofErr w:type="spellEnd"/>
+      <w:r>
+        <w:rPr>
+          <w:rFonts w:ascii="Arial" w:hAnsi="Arial" w:cs="Arial"/>
+          <w:sz w:val="24"/>
+          <w:szCs w:val="24"/>
+          <w:lang w:val="es-CR"/>
+        </w:rPr>
+        <w:t xml:space="preserve"> muy utilizado es el siguiente.</w:t>
+      </w:r>
+    </w:p>
+    <w:p>
+      <w:pPr>
+        <w:jc w:val="both"/>
+        <w:rPr>
+          <w:rFonts w:ascii="Arial" w:hAnsi="Arial" w:cs="Arial"/>
+          <w:sz w:val="24"/>
+          <w:szCs w:val="24"/>
+          <w:lang w:val="es-CR"/>
+        </w:rPr>
+      </w:pPr>
+      <w:r>
+        <w:rPr>
+          <w:rFonts w:ascii="Arial" w:hAnsi="Arial" w:cs="Arial"/>
+          <w:sz w:val="24"/>
+          <w:szCs w:val="24"/>
+          <w:lang w:val="es-CR"/>
+        </w:rPr>
+        <w:t>La herramienta</w:t>
+      </w:r>
+      <w:r>
+        <w:rPr>
+          <w:rFonts w:ascii="Arial" w:hAnsi="Arial" w:cs="Arial"/>
+          <w:sz w:val="24"/>
+          <w:szCs w:val="24"/>
+          <w:lang w:val="es-CR"/>
+        </w:rPr>
+        <w:t xml:space="preserve"> </w:t>
+      </w:r>
+      <w:proofErr w:type="spellStart"/>
+      <w:r>
+        <w:rPr>
+          <w:rFonts w:ascii="Arial" w:hAnsi="Arial" w:cs="Arial"/>
+          <w:sz w:val="24"/>
+          <w:szCs w:val="24"/>
+          <w:lang w:val="es-CR"/>
+        </w:rPr>
+        <w:t>git</w:t>
+      </w:r>
+      <w:proofErr w:type="spellEnd"/>
+      <w:r>
+        <w:rPr>
+          <w:rFonts w:ascii="Arial" w:hAnsi="Arial" w:cs="Arial"/>
+          <w:sz w:val="24"/>
+          <w:szCs w:val="24"/>
+          <w:lang w:val="es-CR"/>
+        </w:rPr>
+        <w:t xml:space="preserve">, el cual es un sistema de control de versiones utilizados por ingenieros informáticos y personas de otras áreas, cada vez que se realiza una nueva versión de un </w:t>
+      </w:r>
+      <w:r>
+        <w:rPr>
+          <w:rFonts w:ascii="Arial" w:hAnsi="Arial" w:cs="Arial"/>
+          <w:sz w:val="24"/>
+          <w:szCs w:val="24"/>
+          <w:lang w:val="es-CR"/>
+        </w:rPr>
+        <w:t xml:space="preserve">conjunto de </w:t>
+      </w:r>
+      <w:r>
+        <w:rPr>
+          <w:rFonts w:ascii="Arial" w:hAnsi="Arial" w:cs="Arial"/>
+          <w:sz w:val="24"/>
+          <w:szCs w:val="24"/>
+          <w:lang w:val="es-CR"/>
+        </w:rPr>
+        <w:t>archivo</w:t>
+      </w:r>
+      <w:r>
+        <w:rPr>
+          <w:rFonts w:ascii="Arial" w:hAnsi="Arial" w:cs="Arial"/>
+          <w:sz w:val="24"/>
+          <w:szCs w:val="24"/>
+          <w:lang w:val="es-CR"/>
+        </w:rPr>
+        <w:t>s</w:t>
+      </w:r>
+      <w:r>
+        <w:rPr>
+          <w:rFonts w:ascii="Arial" w:hAnsi="Arial" w:cs="Arial"/>
+          <w:sz w:val="24"/>
+          <w:szCs w:val="24"/>
+          <w:lang w:val="es-CR"/>
+        </w:rPr>
+        <w:t xml:space="preserve"> determinado este genera un identificador id de 40 dígitos en hexadecimal, de forma aleatoria (</w:t>
+      </w:r>
+      <w:r>
+        <w:rPr>
+          <w:rFonts w:ascii="Arial" w:hAnsi="Arial" w:cs="Arial"/>
+          <w:b/>
+          <w:bCs/>
+          <w:sz w:val="24"/>
+          <w:szCs w:val="24"/>
+          <w:lang w:val="es-CR"/>
+        </w:rPr>
+        <w:t>experimento</w:t>
+      </w:r>
+      <w:r>
+        <w:rPr>
+          <w:rFonts w:ascii="Arial" w:hAnsi="Arial" w:cs="Arial"/>
+          <w:sz w:val="24"/>
+          <w:szCs w:val="24"/>
+          <w:lang w:val="es-CR"/>
+        </w:rPr>
+        <w:t>)</w:t>
+      </w:r>
+      <w:r>
+        <w:rPr>
+          <w:rFonts w:ascii="Arial" w:hAnsi="Arial" w:cs="Arial"/>
+          <w:sz w:val="24"/>
+          <w:szCs w:val="24"/>
+          <w:lang w:val="es-CR"/>
+        </w:rPr>
+        <w:t xml:space="preserve">, con el fin de poder registrar todas las modificaciones </w:t>
+      </w:r>
+      <w:r>
+        <w:rPr>
+          <w:rFonts w:ascii="Arial" w:hAnsi="Arial" w:cs="Arial"/>
+          <w:sz w:val="24"/>
+          <w:szCs w:val="24"/>
+          <w:lang w:val="es-CR"/>
+        </w:rPr>
+        <w:t xml:space="preserve">que </w:t>
+      </w:r>
+      <w:r>
+        <w:rPr>
+          <w:rFonts w:ascii="Arial" w:hAnsi="Arial" w:cs="Arial"/>
+          <w:sz w:val="24"/>
+          <w:szCs w:val="24"/>
+          <w:lang w:val="es-CR"/>
+        </w:rPr>
+        <w:t>se han realizado</w:t>
+      </w:r>
+      <w:r>
+        <w:rPr>
+          <w:rFonts w:ascii="Arial" w:hAnsi="Arial" w:cs="Arial"/>
+          <w:sz w:val="24"/>
+          <w:szCs w:val="24"/>
+          <w:lang w:val="es-CR"/>
+        </w:rPr>
+        <w:t xml:space="preserve"> </w:t>
+      </w:r>
+      <w:r>
+        <w:rPr>
+          <w:rFonts w:ascii="Arial" w:hAnsi="Arial" w:cs="Arial"/>
+          <w:sz w:val="24"/>
+          <w:szCs w:val="24"/>
+          <w:lang w:val="es-CR"/>
+        </w:rPr>
+        <w:t>(</w:t>
+      </w:r>
+      <w:r>
+        <w:rPr>
+          <w:rFonts w:ascii="Arial" w:hAnsi="Arial" w:cs="Arial"/>
+          <w:sz w:val="24"/>
+          <w:szCs w:val="24"/>
+          <w:lang w:val="es-CR"/>
+        </w:rPr>
+        <w:t xml:space="preserve">se mantiene las </w:t>
+      </w:r>
+      <w:r>
+        <w:rPr>
+          <w:rFonts w:ascii="Arial" w:hAnsi="Arial" w:cs="Arial"/>
+          <w:sz w:val="24"/>
+          <w:szCs w:val="24"/>
+          <w:lang w:val="es-CR"/>
+        </w:rPr>
+        <w:t>diferentes versiones que se han registrado</w:t>
+      </w:r>
+      <w:r>
+        <w:rPr>
+          <w:rFonts w:ascii="Arial" w:hAnsi="Arial" w:cs="Arial"/>
+          <w:sz w:val="24"/>
+          <w:szCs w:val="24"/>
+          <w:lang w:val="es-CR"/>
+        </w:rPr>
+        <w:t xml:space="preserve"> de un conjunto de archivos modificados</w:t>
+      </w:r>
+      <w:r>
+        <w:rPr>
+          <w:rFonts w:ascii="Arial" w:hAnsi="Arial" w:cs="Arial"/>
+          <w:sz w:val="24"/>
+          <w:szCs w:val="24"/>
+          <w:lang w:val="es-CR"/>
+        </w:rPr>
+        <w:t>)</w:t>
+      </w:r>
+      <w:r>
+        <w:rPr>
+          <w:rFonts w:ascii="Arial" w:hAnsi="Arial" w:cs="Arial"/>
+          <w:sz w:val="24"/>
+          <w:szCs w:val="24"/>
+          <w:lang w:val="es-CR"/>
+        </w:rPr>
+        <w:t>.</w:t>
+      </w:r>
+    </w:p>
+    <w:p>
+      <w:pPr>
+        <w:jc w:val="both"/>
+        <w:rPr>
+          <w:rFonts w:ascii="Arial" w:hAnsi="Arial" w:cs="Arial"/>
+          <w:sz w:val="24"/>
+          <w:szCs w:val="24"/>
+          <w:lang w:val="es-CR"/>
+        </w:rPr>
+      </w:pPr>
+      <w:r>
+        <w:rPr>
+          <w:rFonts w:ascii="Arial" w:hAnsi="Arial" w:cs="Arial"/>
+          <w:sz w:val="24"/>
+          <w:szCs w:val="24"/>
+          <w:lang w:val="es-CR"/>
+        </w:rPr>
+        <w:t xml:space="preserve">En este caso el </w:t>
+      </w:r>
+      <w:r>
+        <w:rPr>
+          <w:rFonts w:ascii="Arial" w:hAnsi="Arial" w:cs="Arial"/>
+          <w:b/>
+          <w:bCs/>
+          <w:sz w:val="24"/>
+          <w:szCs w:val="24"/>
+          <w:lang w:val="es-CR"/>
+        </w:rPr>
+        <w:t>espacio muestral</w:t>
+      </w:r>
+      <w:r>
+        <w:rPr>
+          <w:rFonts w:ascii="Arial" w:hAnsi="Arial" w:cs="Arial"/>
+          <w:sz w:val="24"/>
+          <w:szCs w:val="24"/>
+          <w:lang w:val="es-CR"/>
+        </w:rPr>
+        <w:t xml:space="preserve"> constaría de un valor muy grande ya que sería todas las posibles combinaciones de 40 dígitos </w:t>
+      </w:r>
+      <w:r>
+        <w:rPr>
+          <w:rFonts w:ascii="Arial" w:hAnsi="Arial" w:cs="Arial"/>
+          <w:sz w:val="24"/>
+          <w:szCs w:val="24"/>
+          <w:lang w:val="es-CR"/>
+        </w:rPr>
+        <w:t>en</w:t>
+      </w:r>
+      <w:r>
+        <w:rPr>
+          <w:rFonts w:ascii="Arial" w:hAnsi="Arial" w:cs="Arial"/>
+          <w:sz w:val="24"/>
+          <w:szCs w:val="24"/>
+          <w:lang w:val="es-CR"/>
+        </w:rPr>
+        <w:t xml:space="preserve"> dígitos hexadecimales (16 elevado a 40</w:t>
+      </w:r>
+      <w:r>
+        <w:rPr>
+          <w:rFonts w:ascii="Arial" w:hAnsi="Arial" w:cs="Arial"/>
+          <w:sz w:val="24"/>
+          <w:szCs w:val="24"/>
+          <w:lang w:val="es-CR"/>
+        </w:rPr>
+        <w:t xml:space="preserve"> posibles combinaciones</w:t>
+      </w:r>
+      <w:r>
+        <w:rPr>
+          <w:rFonts w:ascii="Arial" w:hAnsi="Arial" w:cs="Arial"/>
+          <w:sz w:val="24"/>
+          <w:szCs w:val="24"/>
+          <w:lang w:val="es-CR"/>
+        </w:rPr>
+        <w:t>), pero las muestras de</w:t>
+      </w:r>
+      <w:r>
+        <w:rPr>
+          <w:rFonts w:ascii="Arial" w:hAnsi="Arial" w:cs="Arial"/>
+          <w:sz w:val="24"/>
+          <w:szCs w:val="24"/>
+          <w:lang w:val="es-CR"/>
+        </w:rPr>
+        <w:t xml:space="preserve"> </w:t>
+      </w:r>
+      <w:r>
+        <w:rPr>
+          <w:rFonts w:ascii="Arial" w:hAnsi="Arial" w:cs="Arial"/>
+          <w:sz w:val="24"/>
+          <w:szCs w:val="24"/>
+          <w:lang w:val="es-CR"/>
+        </w:rPr>
+        <w:t>l</w:t>
+      </w:r>
+      <w:r>
+        <w:rPr>
+          <w:rFonts w:ascii="Arial" w:hAnsi="Arial" w:cs="Arial"/>
+          <w:sz w:val="24"/>
+          <w:szCs w:val="24"/>
+          <w:lang w:val="es-CR"/>
+        </w:rPr>
+        <w:t>os</w:t>
+      </w:r>
+      <w:r>
+        <w:rPr>
+          <w:rFonts w:ascii="Arial" w:hAnsi="Arial" w:cs="Arial"/>
+          <w:sz w:val="24"/>
+          <w:szCs w:val="24"/>
+          <w:lang w:val="es-CR"/>
+        </w:rPr>
+        <w:t xml:space="preserve"> </w:t>
+      </w:r>
+      <w:r>
+        <w:rPr>
+          <w:rFonts w:ascii="Arial" w:hAnsi="Arial" w:cs="Arial"/>
+          <w:sz w:val="24"/>
+          <w:szCs w:val="24"/>
+          <w:lang w:val="es-CR"/>
+        </w:rPr>
+        <w:t xml:space="preserve">siguientes </w:t>
+      </w:r>
+      <w:r>
+        <w:rPr>
+          <w:rFonts w:ascii="Arial" w:hAnsi="Arial" w:cs="Arial"/>
+          <w:sz w:val="24"/>
+          <w:szCs w:val="24"/>
+          <w:lang w:val="es-CR"/>
+        </w:rPr>
+        <w:t>ejemplo</w:t>
+      </w:r>
+      <w:r>
+        <w:rPr>
+          <w:rFonts w:ascii="Arial" w:hAnsi="Arial" w:cs="Arial"/>
+          <w:sz w:val="24"/>
+          <w:szCs w:val="24"/>
+          <w:lang w:val="es-CR"/>
+        </w:rPr>
+        <w:t>s</w:t>
+      </w:r>
+      <w:r>
+        <w:rPr>
+          <w:rFonts w:ascii="Arial" w:hAnsi="Arial" w:cs="Arial"/>
+          <w:sz w:val="24"/>
+          <w:szCs w:val="24"/>
+          <w:lang w:val="es-CR"/>
+        </w:rPr>
+        <w:t xml:space="preserve"> serían parte del espacio muestral.</w:t>
+      </w:r>
+    </w:p>
+    <w:p>
+      <w:pPr>
+        <w:jc w:val="both"/>
+        <w:rPr>
+          <w:rFonts w:ascii="Arial" w:hAnsi="Arial" w:cs="Arial"/>
+          <w:sz w:val="24"/>
+          <w:szCs w:val="24"/>
+          <w:lang w:val="es-CR"/>
+        </w:rPr>
+      </w:pPr>
+      <w:r>
+        <w:rPr>
+          <w:rFonts w:ascii="Arial" w:hAnsi="Arial" w:cs="Arial"/>
+          <w:sz w:val="24"/>
+          <w:szCs w:val="24"/>
+          <w:lang w:val="es-CR"/>
+        </w:rPr>
+        <w:t>Por ejemplo (</w:t>
+      </w:r>
+      <w:r>
+        <w:rPr>
+          <w:rFonts w:ascii="Arial" w:hAnsi="Arial" w:cs="Arial"/>
+          <w:sz w:val="24"/>
+          <w:szCs w:val="24"/>
+          <w:lang w:val="es-CR"/>
+        </w:rPr>
+        <w:t>ejemplos de</w:t>
+      </w:r>
+      <w:r>
+        <w:rPr>
+          <w:rFonts w:ascii="Arial" w:hAnsi="Arial" w:cs="Arial"/>
+          <w:sz w:val="24"/>
+          <w:szCs w:val="24"/>
+          <w:lang w:val="es-CR"/>
+        </w:rPr>
+        <w:t xml:space="preserve"> </w:t>
+      </w:r>
+      <w:r>
+        <w:rPr>
+          <w:rFonts w:ascii="Arial" w:hAnsi="Arial" w:cs="Arial"/>
+          <w:b/>
+          <w:bCs/>
+          <w:sz w:val="24"/>
+          <w:szCs w:val="24"/>
+          <w:lang w:val="es-CR"/>
+        </w:rPr>
+        <w:t>evento</w:t>
+      </w:r>
+      <w:r>
+        <w:rPr>
+          <w:rFonts w:ascii="Arial" w:hAnsi="Arial" w:cs="Arial"/>
+          <w:b/>
+          <w:bCs/>
+          <w:sz w:val="24"/>
+          <w:szCs w:val="24"/>
+          <w:lang w:val="es-CR"/>
+        </w:rPr>
+        <w:t>s</w:t>
+      </w:r>
+      <w:r>
+        <w:rPr>
+          <w:rFonts w:ascii="Arial" w:hAnsi="Arial" w:cs="Arial"/>
+          <w:sz w:val="24"/>
+          <w:szCs w:val="24"/>
+          <w:lang w:val="es-CR"/>
+        </w:rPr>
+        <w:t xml:space="preserve">): </w:t>
+      </w:r>
+    </w:p>
+    <w:p>
+      <w:pPr>
+        <w:jc w:val="both"/>
+        <w:rPr>
+          <w:rFonts w:ascii="Courier New" w:hAnsi="Courier New" w:cs="Courier New"/>
+          <w:sz w:val="24"/>
+          <w:szCs w:val="24"/>
+          <w:lang w:val="es-CR"/>
+        </w:rPr>
+      </w:pPr>
+      <w:r>
+        <w:rPr>
+          <w:rFonts w:ascii="Courier New" w:hAnsi="Courier New" w:cs="Courier New"/>
+          <w:sz w:val="24"/>
+          <w:szCs w:val="24"/>
+          <w:lang w:val="es-CR"/>
+        </w:rPr>
+        <w:t>b1552d315502a7cd78fd1072c084bc831dbffe79</w:t>
+      </w:r>
+    </w:p>
+    <w:p>
+      <w:pPr>
+        <w:jc w:val="both"/>
+        <w:rPr>
+          <w:rFonts w:ascii="Courier New" w:hAnsi="Courier New" w:cs="Courier New"/>
+          <w:sz w:val="24"/>
+          <w:szCs w:val="24"/>
+          <w:lang w:val="es-CR"/>
+        </w:rPr>
+      </w:pPr>
+      <w:r>
+        <w:rPr>
+          <w:rFonts w:ascii="Courier New" w:hAnsi="Courier New" w:cs="Courier New"/>
+          <w:sz w:val="24"/>
+          <w:szCs w:val="24"/>
+          <w:lang w:val="es-CR"/>
+        </w:rPr>
+        <w:t>5e23ff37e6bd6daa92b125b3de82adef2f19411a</w:t>
+      </w:r>
+    </w:p>
+    <w:p>
+      <w:pPr>
+        <w:jc w:val="both"/>
+        <w:rPr>
+          <w:rFonts w:ascii="Arial" w:hAnsi="Arial" w:cs="Arial"/>
+          <w:sz w:val="24"/>
+          <w:szCs w:val="24"/>
+          <w:lang w:val="es-CR"/>
+        </w:rPr>
+      </w:pPr>
+      <w:r>
+        <w:rPr>
+          <w:rFonts w:ascii="Arial" w:hAnsi="Arial" w:cs="Arial"/>
+          <w:sz w:val="24"/>
+          <w:szCs w:val="24"/>
+          <w:lang w:val="es-CR"/>
+        </w:rPr>
+        <w:t>¡Saludos!</w:t>
+      </w:r>
+    </w:p>
+    <w:p>
+      <w:pPr>
+        <w:jc w:val="both"/>
+        <w:rPr>
+          <w:rFonts w:ascii="Arial" w:hAnsi="Arial" w:cs="Arial"/>
+          <w:sz w:val="24"/>
+          <w:szCs w:val="24"/>
+          <w:lang w:val="es-CR"/>
+        </w:rPr>
+      </w:pPr>
+    </w:p>
+    <w:p>
+      <w:pPr>
+        <w:jc w:val="both"/>
+        <w:rPr>
+          <w:rFonts w:ascii="Arial" w:hAnsi="Arial" w:cs="Arial"/>
+          <w:sz w:val="24"/>
+          <w:szCs w:val="24"/>
+          <w:lang w:val="es-CR"/>
+        </w:rPr>
+      </w:pPr>
+    </w:p>
+    <w:p>
+      <w:pPr>
+        <w:jc w:val="both"/>
+        <w:rPr>
+          <w:rFonts w:ascii="Arial" w:hAnsi="Arial" w:cs="Arial"/>
+          <w:sz w:val="24"/>
+          <w:szCs w:val="24"/>
+          <w:lang w:val="es-CR"/>
+        </w:rPr>
+      </w:pPr>
+      <w:r>
+        <w:rPr>
+          <w:rFonts w:ascii="Arial" w:hAnsi="Arial" w:cs="Arial"/>
+          <w:sz w:val="24"/>
+          <w:szCs w:val="24"/>
+          <w:lang w:val="es-CR"/>
+        </w:rPr>
+        <w:t xml:space="preserve">¡Buenas tardes, </w:t>
+      </w:r>
+      <w:proofErr w:type="spellStart"/>
+      <w:r>
+        <w:rPr>
+          <w:rFonts w:ascii="Arial" w:hAnsi="Arial" w:cs="Arial"/>
+          <w:sz w:val="24"/>
+          <w:szCs w:val="24"/>
+          <w:lang w:val="es-CR"/>
+        </w:rPr>
+        <w:t>Yindra</w:t>
+      </w:r>
+      <w:proofErr w:type="spellEnd"/>
+      <w:r>
+        <w:rPr>
+          <w:rFonts w:ascii="Arial" w:hAnsi="Arial" w:cs="Arial"/>
+          <w:sz w:val="24"/>
+          <w:szCs w:val="24"/>
+          <w:lang w:val="es-CR"/>
+        </w:rPr>
+        <w:t>!</w:t>
+      </w:r>
+    </w:p>
+    <w:p>
+      <w:pPr>
+        <w:jc w:val="both"/>
+        <w:rPr>
+          <w:rFonts w:ascii="Arial" w:hAnsi="Arial" w:cs="Arial"/>
+          <w:sz w:val="24"/>
+          <w:szCs w:val="24"/>
+          <w:lang w:val="es-CR"/>
+        </w:rPr>
+      </w:pPr>
+      <w:r>
+        <w:rPr>
+          <w:rFonts w:ascii="Arial" w:hAnsi="Arial" w:cs="Arial"/>
+          <w:sz w:val="24"/>
+          <w:szCs w:val="24"/>
+          <w:lang w:val="es-CR"/>
+        </w:rPr>
+        <w:t>Una de las grandes áreas que comprende la ingeniería en informática, es el entretenimiento, por poner un ejemplo la creación de vídeo juegos</w:t>
+      </w:r>
+      <w:r>
+        <w:rPr>
+          <w:rFonts w:ascii="Arial" w:hAnsi="Arial" w:cs="Arial"/>
+          <w:sz w:val="24"/>
+          <w:szCs w:val="24"/>
+          <w:lang w:val="es-CR"/>
+        </w:rPr>
+        <w:t>. Todos ellos utilizan conceptos de probabilidad, es así como en un juego de cartas, por ejemplo, gana el que saque la carta más alta</w:t>
+      </w:r>
+      <w:r>
+        <w:rPr>
+          <w:rFonts w:ascii="Arial" w:hAnsi="Arial" w:cs="Arial"/>
+          <w:sz w:val="24"/>
+          <w:szCs w:val="24"/>
+          <w:lang w:val="es-CR"/>
+        </w:rPr>
+        <w:t xml:space="preserve"> de una baraja</w:t>
+      </w:r>
+      <w:r>
+        <w:rPr>
+          <w:rFonts w:ascii="Arial" w:hAnsi="Arial" w:cs="Arial"/>
+          <w:sz w:val="24"/>
+          <w:szCs w:val="24"/>
+          <w:lang w:val="es-CR"/>
+        </w:rPr>
+        <w:t xml:space="preserve">, se utilizan probabilidades. </w:t>
+      </w:r>
+    </w:p>
+    <w:p>
+      <w:pPr>
+        <w:jc w:val="both"/>
+        <w:rPr>
+          <w:rFonts w:ascii="Arial" w:hAnsi="Arial" w:cs="Arial"/>
+          <w:sz w:val="24"/>
+          <w:szCs w:val="24"/>
+          <w:lang w:val="es-CR"/>
+        </w:rPr>
+      </w:pPr>
+      <w:r>
+        <w:rPr>
+          <w:rFonts w:ascii="Arial" w:hAnsi="Arial" w:cs="Arial"/>
+          <w:sz w:val="24"/>
+          <w:szCs w:val="24"/>
+          <w:lang w:val="es-CR"/>
+        </w:rPr>
+        <w:t xml:space="preserve">Para un video juego que consta de una baraja </w:t>
+      </w:r>
+      <w:r>
+        <w:rPr>
+          <w:rFonts w:ascii="Arial" w:hAnsi="Arial" w:cs="Arial"/>
+          <w:sz w:val="24"/>
+          <w:szCs w:val="24"/>
+          <w:lang w:val="es-CR"/>
+        </w:rPr>
+        <w:t xml:space="preserve">52 </w:t>
+      </w:r>
+      <w:r>
+        <w:rPr>
+          <w:rFonts w:ascii="Arial" w:hAnsi="Arial" w:cs="Arial"/>
+          <w:sz w:val="24"/>
+          <w:szCs w:val="24"/>
+          <w:lang w:val="es-CR"/>
+        </w:rPr>
+        <w:t xml:space="preserve">de cartas, </w:t>
+      </w:r>
+      <w:r>
+        <w:rPr>
+          <w:rFonts w:ascii="Arial" w:hAnsi="Arial" w:cs="Arial"/>
+          <w:sz w:val="24"/>
+          <w:szCs w:val="24"/>
+          <w:lang w:val="es-CR"/>
+        </w:rPr>
+        <w:t xml:space="preserve">el primer </w:t>
+      </w:r>
+      <w:r>
+        <w:rPr>
+          <w:rFonts w:ascii="Arial" w:hAnsi="Arial" w:cs="Arial"/>
+          <w:sz w:val="24"/>
+          <w:szCs w:val="24"/>
+          <w:lang w:val="es-CR"/>
+        </w:rPr>
+        <w:t>jugador podrá sacar una carta de las 52 disponibles, en caso de ser solamente 2 jugadores, entonces el primer jugador tendrá la posibilidad de sacar 1 carta de 52, el segundo jugador tendrá la posibilidad de sacar 1 carta de 5</w:t>
+      </w:r>
+      <w:r>
+        <w:rPr>
+          <w:rFonts w:ascii="Arial" w:hAnsi="Arial" w:cs="Arial"/>
+          <w:sz w:val="24"/>
+          <w:szCs w:val="24"/>
+          <w:lang w:val="es-CR"/>
+        </w:rPr>
+        <w:t>1</w:t>
+      </w:r>
+      <w:r>
+        <w:rPr>
+          <w:rFonts w:ascii="Arial" w:hAnsi="Arial" w:cs="Arial"/>
+          <w:sz w:val="24"/>
+          <w:szCs w:val="24"/>
+          <w:lang w:val="es-CR"/>
+        </w:rPr>
+        <w:t xml:space="preserve">, ya que la </w:t>
+      </w:r>
+      <w:proofErr w:type="gramStart"/>
+      <w:r>
+        <w:rPr>
+          <w:rFonts w:ascii="Arial" w:hAnsi="Arial" w:cs="Arial"/>
+          <w:sz w:val="24"/>
+          <w:szCs w:val="24"/>
+          <w:lang w:val="es-CR"/>
+        </w:rPr>
+        <w:t>primer carta</w:t>
+      </w:r>
+      <w:proofErr w:type="gramEnd"/>
+      <w:r>
+        <w:rPr>
+          <w:rFonts w:ascii="Arial" w:hAnsi="Arial" w:cs="Arial"/>
+          <w:sz w:val="24"/>
+          <w:szCs w:val="24"/>
+          <w:lang w:val="es-CR"/>
+        </w:rPr>
+        <w:t xml:space="preserve"> ya fue tomado por el primer jugador, a esto se le denomina </w:t>
+      </w:r>
+      <w:r>
+        <w:rPr>
+          <w:rFonts w:ascii="Arial" w:hAnsi="Arial" w:cs="Arial"/>
+          <w:b/>
+          <w:bCs/>
+          <w:sz w:val="24"/>
+          <w:szCs w:val="24"/>
+          <w:lang w:val="es-CR"/>
+        </w:rPr>
+        <w:t>experimento</w:t>
+      </w:r>
+      <w:r>
+        <w:rPr>
+          <w:rFonts w:ascii="Arial" w:hAnsi="Arial" w:cs="Arial"/>
+          <w:sz w:val="24"/>
+          <w:szCs w:val="24"/>
+          <w:lang w:val="es-CR"/>
+        </w:rPr>
+        <w:t>.</w:t>
+      </w:r>
+    </w:p>
+    <w:p>
+      <w:pPr>
+        <w:jc w:val="both"/>
+        <w:rPr>
+          <w:rFonts w:ascii="Arial" w:hAnsi="Arial" w:cs="Arial"/>
+          <w:sz w:val="24"/>
+          <w:szCs w:val="24"/>
+          <w:lang w:val="es-CR"/>
+        </w:rPr>
+      </w:pPr>
+      <w:r>
+        <w:rPr>
+          <w:rFonts w:ascii="Arial" w:hAnsi="Arial" w:cs="Arial"/>
+          <w:sz w:val="24"/>
+          <w:szCs w:val="24"/>
+          <w:lang w:val="es-CR"/>
+        </w:rPr>
+        <w:t xml:space="preserve">El </w:t>
+      </w:r>
+      <w:r>
+        <w:rPr>
+          <w:rFonts w:ascii="Arial" w:hAnsi="Arial" w:cs="Arial"/>
+          <w:b/>
+          <w:bCs/>
+          <w:sz w:val="24"/>
+          <w:szCs w:val="24"/>
+          <w:lang w:val="es-CR"/>
+        </w:rPr>
+        <w:t>espacio muestral</w:t>
+      </w:r>
+      <w:r>
+        <w:rPr>
+          <w:rFonts w:ascii="Arial" w:hAnsi="Arial" w:cs="Arial"/>
+          <w:sz w:val="24"/>
+          <w:szCs w:val="24"/>
+          <w:lang w:val="es-CR"/>
+        </w:rPr>
+        <w:t xml:space="preserve"> para el primer jugador corresponderá al conjunto de las 52 cartas</w:t>
+      </w:r>
+      <w:r>
+        <w:rPr>
+          <w:rFonts w:ascii="Arial" w:hAnsi="Arial" w:cs="Arial"/>
+          <w:sz w:val="24"/>
+          <w:szCs w:val="24"/>
+          <w:lang w:val="es-CR"/>
+        </w:rPr>
+        <w:t>:</w:t>
+      </w:r>
+    </w:p>
+    <w:p>
+      <w:pPr>
+        <w:jc w:val="both"/>
+        <w:rPr>
+          <w:rFonts w:ascii="Arial" w:hAnsi="Arial" w:cs="Arial"/>
+          <w:sz w:val="24"/>
+          <w:szCs w:val="24"/>
+          <w:lang w:val="es-CR"/>
+        </w:rPr>
+      </w:pPr>
+      <w:r>
+        <w:rPr>
+          <w:rFonts w:ascii="Arial" w:hAnsi="Arial" w:cs="Arial"/>
+          <w:sz w:val="24"/>
+          <w:szCs w:val="24"/>
+          <w:lang w:val="es-CR"/>
+        </w:rPr>
+        <w:lastRenderedPageBreak/>
+        <w:t>{As de corazones, 2 de corazones, …, J de corazones, Q de corazones, K de corazones,</w:t>
+      </w:r>
+      <w:r>
+        <w:rPr>
+          <w:rFonts w:ascii="Arial" w:hAnsi="Arial" w:cs="Arial"/>
+          <w:sz w:val="24"/>
+          <w:szCs w:val="24"/>
+          <w:lang w:val="es-CR"/>
+        </w:rPr>
+        <w:t xml:space="preserve"> </w:t>
+      </w:r>
+      <w:r>
+        <w:rPr>
+          <w:rFonts w:ascii="Arial" w:hAnsi="Arial" w:cs="Arial"/>
+          <w:sz w:val="24"/>
+          <w:szCs w:val="24"/>
+          <w:lang w:val="es-CR"/>
+        </w:rPr>
+        <w:t xml:space="preserve">As de </w:t>
+      </w:r>
+      <w:r>
+        <w:rPr>
+          <w:rFonts w:ascii="Arial" w:hAnsi="Arial" w:cs="Arial"/>
+          <w:sz w:val="24"/>
+          <w:szCs w:val="24"/>
+          <w:lang w:val="es-CR"/>
+        </w:rPr>
+        <w:t>tréboles</w:t>
+      </w:r>
+      <w:r>
+        <w:rPr>
+          <w:rFonts w:ascii="Arial" w:hAnsi="Arial" w:cs="Arial"/>
+          <w:sz w:val="24"/>
+          <w:szCs w:val="24"/>
+          <w:lang w:val="es-CR"/>
+        </w:rPr>
+        <w:t>, 2 de tréboles,</w:t>
+      </w:r>
+      <w:r>
+        <w:rPr>
+          <w:rFonts w:ascii="Arial" w:hAnsi="Arial" w:cs="Arial"/>
+          <w:sz w:val="24"/>
+          <w:szCs w:val="24"/>
+          <w:lang w:val="es-CR"/>
+        </w:rPr>
+        <w:t xml:space="preserve"> </w:t>
+      </w:r>
+      <w:r>
+        <w:rPr>
+          <w:rFonts w:ascii="Arial" w:hAnsi="Arial" w:cs="Arial"/>
+          <w:sz w:val="24"/>
+          <w:szCs w:val="24"/>
+          <w:lang w:val="es-CR"/>
+        </w:rPr>
+        <w:t>…,</w:t>
+      </w:r>
+      <w:r>
+        <w:rPr>
+          <w:rFonts w:ascii="Arial" w:hAnsi="Arial" w:cs="Arial"/>
+          <w:sz w:val="24"/>
+          <w:szCs w:val="24"/>
+          <w:lang w:val="es-CR"/>
+        </w:rPr>
+        <w:t xml:space="preserve"> </w:t>
+      </w:r>
+      <w:r>
+        <w:rPr>
+          <w:rFonts w:ascii="Arial" w:hAnsi="Arial" w:cs="Arial"/>
+          <w:sz w:val="24"/>
+          <w:szCs w:val="24"/>
+          <w:lang w:val="es-CR"/>
+        </w:rPr>
+        <w:t>J de tréboles, Q de tréboles, K de tréboles,</w:t>
+      </w:r>
+      <w:r>
+        <w:rPr>
+          <w:rFonts w:ascii="Arial" w:hAnsi="Arial" w:cs="Arial"/>
+          <w:sz w:val="24"/>
+          <w:szCs w:val="24"/>
+          <w:lang w:val="es-CR"/>
+        </w:rPr>
+        <w:t xml:space="preserve"> </w:t>
+      </w:r>
+      <w:r>
+        <w:rPr>
+          <w:rFonts w:ascii="Arial" w:hAnsi="Arial" w:cs="Arial"/>
+          <w:sz w:val="24"/>
+          <w:szCs w:val="24"/>
+          <w:lang w:val="es-CR"/>
+        </w:rPr>
+        <w:t xml:space="preserve">As de </w:t>
+      </w:r>
+      <w:r>
+        <w:rPr>
+          <w:rFonts w:ascii="Arial" w:hAnsi="Arial" w:cs="Arial"/>
+          <w:sz w:val="24"/>
+          <w:szCs w:val="24"/>
+          <w:lang w:val="es-CR"/>
+        </w:rPr>
+        <w:t>diamantes</w:t>
+      </w:r>
+      <w:r>
+        <w:rPr>
+          <w:rFonts w:ascii="Arial" w:hAnsi="Arial" w:cs="Arial"/>
+          <w:sz w:val="24"/>
+          <w:szCs w:val="24"/>
+          <w:lang w:val="es-CR"/>
+        </w:rPr>
+        <w:t>, 2 de diamantes, …, J de diamantes, Q de diamantes, K de</w:t>
+      </w:r>
+      <w:r>
+        <w:rPr>
+          <w:rFonts w:ascii="Arial" w:hAnsi="Arial" w:cs="Arial"/>
+          <w:sz w:val="24"/>
+          <w:szCs w:val="24"/>
+          <w:lang w:val="es-CR"/>
+        </w:rPr>
+        <w:t xml:space="preserve"> </w:t>
+      </w:r>
+      <w:r>
+        <w:rPr>
+          <w:rFonts w:ascii="Arial" w:hAnsi="Arial" w:cs="Arial"/>
+          <w:sz w:val="24"/>
+          <w:szCs w:val="24"/>
+          <w:lang w:val="es-CR"/>
+        </w:rPr>
+        <w:t>diamantes</w:t>
+      </w:r>
+      <w:r>
+        <w:rPr>
+          <w:rFonts w:ascii="Arial" w:hAnsi="Arial" w:cs="Arial"/>
+          <w:sz w:val="24"/>
+          <w:szCs w:val="24"/>
+          <w:lang w:val="es-CR"/>
+        </w:rPr>
+        <w:t>,</w:t>
+      </w:r>
+      <w:r>
+        <w:rPr>
+          <w:rFonts w:ascii="Arial" w:hAnsi="Arial" w:cs="Arial"/>
+          <w:sz w:val="24"/>
+          <w:szCs w:val="24"/>
+          <w:lang w:val="es-CR"/>
+        </w:rPr>
+        <w:t xml:space="preserve"> </w:t>
+      </w:r>
+      <w:r>
+        <w:rPr>
+          <w:rFonts w:ascii="Arial" w:hAnsi="Arial" w:cs="Arial"/>
+          <w:sz w:val="24"/>
+          <w:szCs w:val="24"/>
+          <w:lang w:val="es-CR"/>
+        </w:rPr>
+        <w:t xml:space="preserve">As de </w:t>
+      </w:r>
+      <w:r>
+        <w:rPr>
+          <w:rFonts w:ascii="Arial" w:hAnsi="Arial" w:cs="Arial"/>
+          <w:sz w:val="24"/>
+          <w:szCs w:val="24"/>
+          <w:lang w:val="es-CR"/>
+        </w:rPr>
+        <w:t>espadas</w:t>
+      </w:r>
+      <w:r>
+        <w:rPr>
+          <w:rFonts w:ascii="Arial" w:hAnsi="Arial" w:cs="Arial"/>
+          <w:sz w:val="24"/>
+          <w:szCs w:val="24"/>
+          <w:lang w:val="es-CR"/>
+        </w:rPr>
+        <w:t>, 2 de espadas, …, J de espadas, Q de espadas, K de espadas</w:t>
+      </w:r>
+      <w:r>
+        <w:rPr>
+          <w:rFonts w:ascii="Arial" w:hAnsi="Arial" w:cs="Arial"/>
+          <w:sz w:val="24"/>
+          <w:szCs w:val="24"/>
+          <w:lang w:val="es-CR"/>
+        </w:rPr>
+        <w:t>}</w:t>
+      </w:r>
+    </w:p>
+    <w:p>
+      <w:pPr>
+        <w:jc w:val="both"/>
+        <w:rPr>
+          <w:rFonts w:ascii="Arial" w:hAnsi="Arial" w:cs="Arial"/>
+          <w:sz w:val="24"/>
+          <w:szCs w:val="24"/>
+          <w:lang w:val="es-CR"/>
+        </w:rPr>
+      </w:pPr>
+      <w:r>
+        <w:rPr>
+          <w:rFonts w:ascii="Arial" w:hAnsi="Arial" w:cs="Arial"/>
+          <w:sz w:val="24"/>
+          <w:szCs w:val="24"/>
+          <w:lang w:val="es-CR"/>
+        </w:rPr>
+        <w:t xml:space="preserve">El </w:t>
+      </w:r>
+      <w:r>
+        <w:rPr>
+          <w:rFonts w:ascii="Arial" w:hAnsi="Arial" w:cs="Arial"/>
+          <w:b/>
+          <w:bCs/>
+          <w:sz w:val="24"/>
+          <w:szCs w:val="24"/>
+          <w:lang w:val="es-CR"/>
+        </w:rPr>
+        <w:t>espacio muestral</w:t>
+      </w:r>
+      <w:r>
+        <w:rPr>
+          <w:rFonts w:ascii="Arial" w:hAnsi="Arial" w:cs="Arial"/>
+          <w:sz w:val="24"/>
+          <w:szCs w:val="24"/>
+          <w:lang w:val="es-CR"/>
+        </w:rPr>
+        <w:t xml:space="preserve"> para el segundo jugador corresponderá al conjunto de las 52 cartas disponibles menos la carta obtenida por el primer jugador.</w:t>
+      </w:r>
+    </w:p>
+    <w:p>
+      <w:pPr>
+        <w:jc w:val="both"/>
+        <w:rPr>
+          <w:rFonts w:ascii="Arial" w:hAnsi="Arial" w:cs="Arial"/>
+          <w:sz w:val="24"/>
+          <w:szCs w:val="24"/>
+          <w:lang w:val="es-CR"/>
+        </w:rPr>
+      </w:pPr>
+      <w:r>
+        <w:rPr>
+          <w:rFonts w:ascii="Arial" w:hAnsi="Arial" w:cs="Arial"/>
+          <w:sz w:val="24"/>
+          <w:szCs w:val="24"/>
+          <w:lang w:val="es-CR"/>
+        </w:rPr>
+        <w:t xml:space="preserve">Ejemplo de cartas obtenidas </w:t>
+      </w:r>
+      <w:r>
+        <w:rPr>
+          <w:rFonts w:ascii="Arial" w:hAnsi="Arial" w:cs="Arial"/>
+          <w:sz w:val="24"/>
+          <w:szCs w:val="24"/>
+          <w:lang w:val="es-CR"/>
+        </w:rPr>
+        <w:t xml:space="preserve">o </w:t>
+      </w:r>
+      <w:r>
+        <w:rPr>
+          <w:rFonts w:ascii="Arial" w:hAnsi="Arial" w:cs="Arial"/>
+          <w:b/>
+          <w:bCs/>
+          <w:sz w:val="24"/>
+          <w:szCs w:val="24"/>
+          <w:lang w:val="es-CR"/>
+        </w:rPr>
+        <w:t>eventos</w:t>
+      </w:r>
+      <w:r>
+        <w:rPr>
+          <w:rFonts w:ascii="Arial" w:hAnsi="Arial" w:cs="Arial"/>
+          <w:sz w:val="24"/>
+          <w:szCs w:val="24"/>
+          <w:lang w:val="es-CR"/>
+        </w:rPr>
+        <w:t>:</w:t>
+      </w:r>
+    </w:p>
+    <w:p>
+      <w:pPr>
+        <w:jc w:val="both"/>
+        <w:rPr>
+          <w:rFonts w:ascii="Arial" w:hAnsi="Arial" w:cs="Arial"/>
+          <w:sz w:val="24"/>
+          <w:szCs w:val="24"/>
+          <w:lang w:val="es-CR"/>
+        </w:rPr>
+      </w:pPr>
+      <w:r>
+        <w:rPr>
+          <w:rFonts w:ascii="Arial" w:hAnsi="Arial" w:cs="Arial"/>
+          <w:sz w:val="24"/>
+          <w:szCs w:val="24"/>
+          <w:lang w:val="es-CR"/>
+        </w:rPr>
+        <w:t>As de corazones</w:t>
+      </w:r>
+    </w:p>
+    <w:p>
+      <w:pPr>
+        <w:jc w:val="both"/>
+        <w:rPr>
+          <w:rFonts w:ascii="Arial" w:hAnsi="Arial" w:cs="Arial"/>
+          <w:sz w:val="24"/>
+          <w:szCs w:val="24"/>
+          <w:lang w:val="es-CR"/>
+        </w:rPr>
+      </w:pPr>
+      <w:r>
+        <w:rPr>
+          <w:rFonts w:ascii="Arial" w:hAnsi="Arial" w:cs="Arial"/>
+          <w:sz w:val="24"/>
+          <w:szCs w:val="24"/>
+          <w:lang w:val="es-CR"/>
+        </w:rPr>
+        <w:t>K de diamantes</w:t>
+      </w:r>
+    </w:p>
+    <w:p>
+      <w:pPr>
+        <w:jc w:val="both"/>
+        <w:rPr>
+          <w:rFonts w:ascii="Arial" w:hAnsi="Arial" w:cs="Arial"/>
+          <w:sz w:val="24"/>
+          <w:szCs w:val="24"/>
+          <w:lang w:val="es-CR"/>
+        </w:rPr>
+      </w:pPr>
+      <w:r>
+        <w:rPr>
+          <w:rFonts w:ascii="Arial" w:hAnsi="Arial" w:cs="Arial"/>
+          <w:sz w:val="24"/>
+          <w:szCs w:val="24"/>
+          <w:lang w:val="es-CR"/>
+        </w:rPr>
+        <w:t>¡Saludos!</w:t>
+      </w:r>
+    </w:p>
+    <w:p>
+      <w:pPr>
+        <w:jc w:val="both"/>
+        <w:rPr>
+          <w:rFonts w:ascii="Arial" w:hAnsi="Arial" w:cs="Arial"/>
+          <w:sz w:val="24"/>
+          <w:szCs w:val="24"/>
+          <w:lang w:val="es-CR"/>
         </w:rPr>
       </w:pPr>
     </w:p>
@@ -759,6 +2435,7 @@
     <w:lsdException w:name="HTML Sample" w:semiHidden="1" w:unhideWhenUsed="1"/>
     <w:lsdException w:name="HTML Typewriter" w:semiHidden="1" w:unhideWhenUsed="1"/>
     <w:lsdException w:name="HTML Variable" w:semiHidden="1" w:unhideWhenUsed="1"/>
+    <w:lsdException w:name="Normal Table" w:semiHidden="1" w:unhideWhenUsed="1"/>
     <w:lsdException w:name="annotation subject" w:semiHidden="1" w:unhideWhenUsed="1"/>
     <w:lsdException w:name="No List" w:semiHidden="1" w:unhideWhenUsed="1"/>
     <w:lsdException w:name="Outline List 1" w:semiHidden="1" w:unhideWhenUsed="1"/>
@@ -805,8 +2482,10 @@
     <w:lsdException w:name="Table Subtle 2" w:semiHidden="1" w:unhideWhenUsed="1"/>
     <w:lsdException w:name="Table Web 1" w:semiHidden="1" w:unhideWhenUsed="1"/>
     <w:lsdException w:name="Table Web 2" w:semiHidden="1" w:unhideWhenUsed="1"/>
+    <w:lsdException w:name="Table Web 3" w:semiHidden="1" w:unhideWhenUsed="1"/>
     <w:lsdException w:name="Balloon Text" w:semiHidden="1" w:unhideWhenUsed="1"/>
     <w:lsdException w:name="Table Grid" w:uiPriority="39"/>
+    <w:lsdException w:name="Table Theme" w:semiHidden="1" w:unhideWhenUsed="1"/>
     <w:lsdException w:name="Placeholder Text" w:semiHidden="1"/>
     <w:lsdException w:name="No Spacing" w:uiPriority="1" w:qFormat="1"/>
     <w:lsdException w:name="Light Shading" w:uiPriority="60"/>

</xml_diff>